<commit_message>
minor layout changes in datastructures lecture notes. Updated with Redux State Management Lecture notes.
</commit_message>
<xml_diff>
--- a/231011 Unit 2 - Data Structures.docx
+++ b/231011 Unit 2 - Data Structures.docx
@@ -664,7 +664,7 @@
       <w:pPr>
         <w:pStyle w:val="ListParagraph"/>
         <w:numPr>
-          <w:ilvl w:val="2"/>
+          <w:ilvl w:val="3"/>
           <w:numId w:val="1"/>
         </w:numPr>
       </w:pPr>
@@ -683,7 +683,7 @@
       <w:pPr>
         <w:pStyle w:val="ListParagraph"/>
         <w:numPr>
-          <w:ilvl w:val="2"/>
+          <w:ilvl w:val="3"/>
           <w:numId w:val="1"/>
         </w:numPr>
       </w:pPr>
@@ -702,19 +702,19 @@
       <w:pPr>
         <w:pStyle w:val="ListParagraph"/>
         <w:numPr>
+          <w:ilvl w:val="4"/>
+          <w:numId w:val="1"/>
+        </w:numPr>
+      </w:pPr>
+      <w:r>
+        <w:t>Think about trying to locate then second “1” in [1, 2, 3, 1, 4, 5, 1, 1]</w:t>
+      </w:r>
+    </w:p>
+    <w:p>
+      <w:pPr>
+        <w:pStyle w:val="ListParagraph"/>
+        <w:numPr>
           <w:ilvl w:val="3"/>
-          <w:numId w:val="1"/>
-        </w:numPr>
-      </w:pPr>
-      <w:r>
-        <w:t>Think about trying to locate then second “1” in [1, 2, 3, 1, 4, 5, 1, 1]</w:t>
-      </w:r>
-    </w:p>
-    <w:p>
-      <w:pPr>
-        <w:pStyle w:val="ListParagraph"/>
-        <w:numPr>
-          <w:ilvl w:val="2"/>
           <w:numId w:val="1"/>
         </w:numPr>
       </w:pPr>
@@ -818,6 +818,21 @@
           <w:ilvl w:val="2"/>
           <w:numId w:val="1"/>
         </w:numPr>
+        <w:rPr>
+          <w:u w:val="single"/>
+        </w:rPr>
+      </w:pPr>
+      <w:r>
+        <w:t>This is in a separate location than the usual global memory that we talk about during “hard parts.”</w:t>
+      </w:r>
+    </w:p>
+    <w:p>
+      <w:pPr>
+        <w:pStyle w:val="ListParagraph"/>
+        <w:numPr>
+          <w:ilvl w:val="2"/>
+          <w:numId w:val="1"/>
+        </w:numPr>
       </w:pPr>
       <w:r>
         <w:t xml:space="preserve">The “heap” stores the object, assigning </w:t>
@@ -1090,6 +1105,7 @@
         </w:numPr>
       </w:pPr>
       <w:r>
+        <w:lastRenderedPageBreak/>
         <w:t>You might need this in something like a word document for an “undo” and “redo” button.</w:t>
       </w:r>
     </w:p>
@@ -1102,486 +1118,496 @@
         </w:numPr>
       </w:pPr>
       <w:r>
+        <w:t>Queues are similar to stacks; you cannot access random elements.</w:t>
+      </w:r>
+    </w:p>
+    <w:p>
+      <w:pPr>
+        <w:pStyle w:val="ListParagraph"/>
+        <w:numPr>
+          <w:ilvl w:val="2"/>
+          <w:numId w:val="1"/>
+        </w:numPr>
+      </w:pPr>
+      <w:r>
+        <w:t>Enqueue (add item to queue)</w:t>
+      </w:r>
+    </w:p>
+    <w:p>
+      <w:pPr>
+        <w:pStyle w:val="ListParagraph"/>
+        <w:numPr>
+          <w:ilvl w:val="2"/>
+          <w:numId w:val="1"/>
+        </w:numPr>
+      </w:pPr>
+      <w:r>
+        <w:t>Dequeue (take item off of queue)</w:t>
+      </w:r>
+    </w:p>
+    <w:p>
+      <w:pPr>
+        <w:pStyle w:val="ListParagraph"/>
+        <w:numPr>
+          <w:ilvl w:val="2"/>
+          <w:numId w:val="1"/>
+        </w:numPr>
+      </w:pPr>
+      <w:r>
+        <w:t xml:space="preserve">With </w:t>
+      </w:r>
+      <w:r>
+        <w:rPr>
+          <w:b/>
+          <w:bCs/>
+        </w:rPr>
+        <w:t>array</w:t>
+      </w:r>
+      <w:r>
+        <w:t>, adding is constant time (one step)</w:t>
+      </w:r>
+    </w:p>
+    <w:p>
+      <w:pPr>
+        <w:pStyle w:val="ListParagraph"/>
+        <w:numPr>
+          <w:ilvl w:val="2"/>
+          <w:numId w:val="1"/>
+        </w:numPr>
+      </w:pPr>
+      <w:r>
+        <w:t>Deleting is linear (</w:t>
+      </w:r>
+      <w:proofErr w:type="spellStart"/>
+      <w:r>
+        <w:t>gotta</w:t>
+      </w:r>
+      <w:proofErr w:type="spellEnd"/>
+      <w:r>
+        <w:t xml:space="preserve"> go through stuff, and time takes longer as it gets larger)</w:t>
+      </w:r>
+    </w:p>
+    <w:p>
+      <w:pPr>
+        <w:pStyle w:val="ListParagraph"/>
+        <w:numPr>
+          <w:ilvl w:val="2"/>
+          <w:numId w:val="1"/>
+        </w:numPr>
+      </w:pPr>
+      <w:r>
+        <w:t>With objects, enqueue is also constant time, and dequeue is linear.</w:t>
+      </w:r>
+    </w:p>
+    <w:p>
+      <w:pPr>
+        <w:pStyle w:val="ListParagraph"/>
+        <w:numPr>
+          <w:ilvl w:val="2"/>
+          <w:numId w:val="1"/>
+        </w:numPr>
+      </w:pPr>
+      <w:r>
+        <w:t>What if you had to program a printer??</w:t>
+      </w:r>
+    </w:p>
+    <w:p>
+      <w:pPr>
+        <w:pStyle w:val="ListParagraph"/>
+        <w:numPr>
+          <w:ilvl w:val="3"/>
+          <w:numId w:val="1"/>
+        </w:numPr>
+      </w:pPr>
+      <w:r>
+        <w:t>Well… you’d have a queue.</w:t>
+      </w:r>
+    </w:p>
+    <w:p>
+      <w:pPr>
+        <w:pStyle w:val="ListParagraph"/>
+        <w:numPr>
+          <w:ilvl w:val="0"/>
+          <w:numId w:val="1"/>
+        </w:numPr>
+      </w:pPr>
+      <w:r>
+        <w:t>Linked Lists</w:t>
+      </w:r>
+    </w:p>
+    <w:p>
+      <w:pPr>
+        <w:pStyle w:val="ListParagraph"/>
+        <w:numPr>
+          <w:ilvl w:val="1"/>
+          <w:numId w:val="1"/>
+        </w:numPr>
+      </w:pPr>
+      <w:r>
+        <w:t>Linked lists are nested objects.</w:t>
+      </w:r>
+    </w:p>
+    <w:p>
+      <w:pPr>
+        <w:pStyle w:val="ListParagraph"/>
+        <w:numPr>
+          <w:ilvl w:val="2"/>
+          <w:numId w:val="1"/>
+        </w:numPr>
+      </w:pPr>
+      <w:r>
+        <w:t>We must keep track of the first node in order to access and traverse our list.</w:t>
+      </w:r>
+    </w:p>
+    <w:p>
+      <w:pPr>
+        <w:pStyle w:val="ListParagraph"/>
+        <w:numPr>
+          <w:ilvl w:val="2"/>
+          <w:numId w:val="1"/>
+        </w:numPr>
+      </w:pPr>
+      <w:r>
+        <w:t>We should keep track of the last node to give us a shortcut to add new nodes to the end.</w:t>
+      </w:r>
+    </w:p>
+    <w:p>
+      <w:pPr>
+        <w:pStyle w:val="ListParagraph"/>
+        <w:numPr>
+          <w:ilvl w:val="2"/>
+          <w:numId w:val="1"/>
+        </w:numPr>
+      </w:pPr>
+      <w:r>
+        <w:t xml:space="preserve">But the most useful thing is that adding/removing nodes is much </w:t>
+      </w:r>
+      <w:proofErr w:type="spellStart"/>
+      <w:r>
+        <w:t>much</w:t>
+      </w:r>
+      <w:proofErr w:type="spellEnd"/>
+      <w:r>
+        <w:t xml:space="preserve"> more efficient compared to arrays.</w:t>
+      </w:r>
+    </w:p>
+    <w:p>
+      <w:pPr>
+        <w:pStyle w:val="ListParagraph"/>
+        <w:numPr>
+          <w:ilvl w:val="1"/>
+          <w:numId w:val="1"/>
+        </w:numPr>
+      </w:pPr>
+      <w:r>
+        <w:t>Things like browser history, playlists, image carousels, all these things are stored as linked lists.</w:t>
+      </w:r>
+    </w:p>
+    <w:p>
+      <w:pPr>
+        <w:pStyle w:val="ListParagraph"/>
+        <w:numPr>
+          <w:ilvl w:val="0"/>
+          <w:numId w:val="1"/>
+        </w:numPr>
+      </w:pPr>
+      <w:r>
+        <w:t>Hash Tables</w:t>
+      </w:r>
+    </w:p>
+    <w:p>
+      <w:pPr>
+        <w:pStyle w:val="ListParagraph"/>
+        <w:numPr>
+          <w:ilvl w:val="1"/>
+          <w:numId w:val="1"/>
+        </w:numPr>
+      </w:pPr>
+      <w:r>
+        <w:t>A hash table is used for data lookup at very large scales.</w:t>
+      </w:r>
+    </w:p>
+    <w:p>
+      <w:pPr>
+        <w:pStyle w:val="ListParagraph"/>
+        <w:numPr>
+          <w:ilvl w:val="1"/>
+          <w:numId w:val="1"/>
+        </w:numPr>
+      </w:pPr>
+      <w:r>
+        <w:t>You’ll hear them in system design and database management.</w:t>
+      </w:r>
+    </w:p>
+    <w:p>
+      <w:pPr>
+        <w:pStyle w:val="ListParagraph"/>
+        <w:numPr>
+          <w:ilvl w:val="1"/>
+          <w:numId w:val="1"/>
+        </w:numPr>
+      </w:pPr>
+      <w:r>
+        <w:t>This is a data structure (array) that stores info (data)</w:t>
+      </w:r>
+    </w:p>
+    <w:p>
+      <w:pPr>
+        <w:pStyle w:val="ListParagraph"/>
+        <w:numPr>
+          <w:ilvl w:val="1"/>
+          <w:numId w:val="1"/>
+        </w:numPr>
+      </w:pPr>
+      <w:r>
+        <w:t>Data is inputted at a specific location in the form of key-</w:t>
+      </w:r>
+      <w:proofErr w:type="spellStart"/>
+      <w:r>
+        <w:t>val</w:t>
+      </w:r>
+      <w:proofErr w:type="spellEnd"/>
+      <w:r>
+        <w:t xml:space="preserve"> pairs.</w:t>
+      </w:r>
+    </w:p>
+    <w:p>
+      <w:pPr>
+        <w:pStyle w:val="ListParagraph"/>
+        <w:numPr>
+          <w:ilvl w:val="2"/>
+          <w:numId w:val="1"/>
+        </w:numPr>
+      </w:pPr>
+      <w:r>
+        <w:t>The location is referred to as a “bucket”</w:t>
+      </w:r>
+    </w:p>
+    <w:p>
+      <w:pPr>
+        <w:pStyle w:val="ListParagraph"/>
+        <w:numPr>
+          <w:ilvl w:val="1"/>
+          <w:numId w:val="1"/>
+        </w:numPr>
+      </w:pPr>
+      <w:r>
+        <w:t xml:space="preserve">The hash function should </w:t>
+      </w:r>
+      <w:r>
+        <w:t>convert some sort of immutable string into an integer.</w:t>
+      </w:r>
+    </w:p>
+    <w:p>
+      <w:pPr>
+        <w:pStyle w:val="ListParagraph"/>
+        <w:numPr>
+          <w:ilvl w:val="2"/>
+          <w:numId w:val="1"/>
+        </w:numPr>
+      </w:pPr>
+      <w:r>
+        <w:t xml:space="preserve">This integer becomes the array index where the </w:t>
+      </w:r>
+      <w:proofErr w:type="spellStart"/>
+      <w:r>
+        <w:t>keyval</w:t>
+      </w:r>
+      <w:proofErr w:type="spellEnd"/>
+      <w:r>
+        <w:t xml:space="preserve"> will be stored.</w:t>
+      </w:r>
+    </w:p>
+    <w:p>
+      <w:pPr>
+        <w:pStyle w:val="ListParagraph"/>
+        <w:numPr>
+          <w:ilvl w:val="1"/>
+          <w:numId w:val="1"/>
+        </w:numPr>
+      </w:pPr>
+      <w:r>
+        <w:t>Should map to unique numbers as much as possible with minimal collision.</w:t>
+      </w:r>
+    </w:p>
+    <w:p>
+      <w:pPr>
+        <w:pStyle w:val="ListParagraph"/>
+        <w:numPr>
+          <w:ilvl w:val="2"/>
+          <w:numId w:val="1"/>
+        </w:numPr>
+      </w:pPr>
+      <w:r>
+        <w:t>This is when two unique keys hash to the same value (into the same bucket)</w:t>
+      </w:r>
+    </w:p>
+    <w:p>
+      <w:pPr>
+        <w:pStyle w:val="ListParagraph"/>
+        <w:numPr>
+          <w:ilvl w:val="1"/>
+          <w:numId w:val="1"/>
+        </w:numPr>
+      </w:pPr>
+      <w:r>
+        <w:t>Consistently map a key to the same bucket. Every time you put in “dan,” you should get the same bucket number back.</w:t>
+      </w:r>
+    </w:p>
+    <w:p>
+      <w:pPr>
+        <w:pStyle w:val="ListParagraph"/>
+        <w:numPr>
+          <w:ilvl w:val="0"/>
+          <w:numId w:val="1"/>
+        </w:numPr>
+      </w:pPr>
+      <w:r>
+        <w:t>Binary Search Trees</w:t>
+      </w:r>
+    </w:p>
+    <w:p>
+      <w:pPr>
+        <w:pStyle w:val="ListParagraph"/>
+        <w:numPr>
+          <w:ilvl w:val="1"/>
+          <w:numId w:val="1"/>
+        </w:numPr>
+      </w:pPr>
+      <w:r>
+        <w:t>Remember:</w:t>
+      </w:r>
+    </w:p>
+    <w:p>
+      <w:pPr>
+        <w:pStyle w:val="ListParagraph"/>
+        <w:numPr>
+          <w:ilvl w:val="2"/>
+          <w:numId w:val="1"/>
+        </w:numPr>
+      </w:pPr>
+      <w:r>
+        <w:t xml:space="preserve">Store nodes with lesser values on left, greater </w:t>
+      </w:r>
+      <w:proofErr w:type="spellStart"/>
+      <w:r>
+        <w:t>vals</w:t>
+      </w:r>
+      <w:proofErr w:type="spellEnd"/>
+      <w:r>
+        <w:t xml:space="preserve"> on right.</w:t>
+      </w:r>
+    </w:p>
+    <w:p>
+      <w:pPr>
+        <w:pStyle w:val="ListParagraph"/>
+        <w:numPr>
+          <w:ilvl w:val="2"/>
+          <w:numId w:val="1"/>
+        </w:numPr>
+      </w:pPr>
+      <w:r>
+        <w:t>Nodes which point to “null” are leaf nodes.</w:t>
+      </w:r>
+    </w:p>
+    <w:p>
+      <w:pPr>
+        <w:pStyle w:val="ListParagraph"/>
+        <w:numPr>
+          <w:ilvl w:val="1"/>
+          <w:numId w:val="1"/>
+        </w:numPr>
+      </w:pPr>
+      <w:r>
+        <w:t>This was the task in the binary search task in CSX.</w:t>
+      </w:r>
+    </w:p>
+    <w:p>
+      <w:pPr>
+        <w:pStyle w:val="ListParagraph"/>
+        <w:numPr>
+          <w:ilvl w:val="1"/>
+          <w:numId w:val="1"/>
+        </w:numPr>
+      </w:pPr>
+      <w:r>
+        <w:t>Depth first:</w:t>
+      </w:r>
+    </w:p>
+    <w:p>
+      <w:pPr>
+        <w:pStyle w:val="ListParagraph"/>
+        <w:numPr>
+          <w:ilvl w:val="2"/>
+          <w:numId w:val="1"/>
+        </w:numPr>
+      </w:pPr>
+      <w:r>
+        <w:t xml:space="preserve">Pre-order: check the node as you </w:t>
+      </w:r>
+      <w:proofErr w:type="spellStart"/>
+      <w:r>
+        <w:t>et</w:t>
+      </w:r>
+      <w:proofErr w:type="spellEnd"/>
+      <w:r>
+        <w:t xml:space="preserve"> to each node.</w:t>
+      </w:r>
+    </w:p>
+    <w:p>
+      <w:pPr>
+        <w:pStyle w:val="ListParagraph"/>
+        <w:numPr>
+          <w:ilvl w:val="2"/>
+          <w:numId w:val="1"/>
+        </w:numPr>
+      </w:pPr>
+      <w:r>
+        <w:t xml:space="preserve">Post-order: display on the last </w:t>
+      </w:r>
+      <w:proofErr w:type="gramStart"/>
+      <w:r>
+        <w:t>visit</w:t>
+      </w:r>
+      <w:proofErr w:type="gramEnd"/>
+      <w:r>
+        <w:t xml:space="preserve"> the node.</w:t>
+      </w:r>
+    </w:p>
+    <w:p>
+      <w:pPr>
+        <w:pStyle w:val="ListParagraph"/>
+        <w:numPr>
+          <w:ilvl w:val="2"/>
+          <w:numId w:val="1"/>
+        </w:numPr>
+      </w:pPr>
+      <w:r>
+        <w:t>In order: display in sorted by going down left side first.</w:t>
+      </w:r>
+    </w:p>
+    <w:p>
+      <w:pPr>
+        <w:pStyle w:val="ListParagraph"/>
+        <w:numPr>
+          <w:ilvl w:val="1"/>
+          <w:numId w:val="1"/>
+        </w:numPr>
+      </w:pPr>
+      <w:r>
+        <w:t>Breadth-first</w:t>
+      </w:r>
+    </w:p>
+    <w:p>
+      <w:pPr>
+        <w:pStyle w:val="ListParagraph"/>
+        <w:numPr>
+          <w:ilvl w:val="2"/>
+          <w:numId w:val="1"/>
+        </w:numPr>
+      </w:pPr>
+      <w:r>
         <w:lastRenderedPageBreak/>
-        <w:t>Queues are similar to stacks; you cannot access random elements.</w:t>
-      </w:r>
-    </w:p>
-    <w:p>
-      <w:pPr>
-        <w:pStyle w:val="ListParagraph"/>
-        <w:numPr>
-          <w:ilvl w:val="2"/>
-          <w:numId w:val="1"/>
-        </w:numPr>
-      </w:pPr>
-      <w:r>
-        <w:t>Enqueue (add item to queue)</w:t>
-      </w:r>
-    </w:p>
-    <w:p>
-      <w:pPr>
-        <w:pStyle w:val="ListParagraph"/>
-        <w:numPr>
-          <w:ilvl w:val="2"/>
-          <w:numId w:val="1"/>
-        </w:numPr>
-      </w:pPr>
-      <w:r>
-        <w:t>Dequeue (take item off of queue)</w:t>
-      </w:r>
-    </w:p>
-    <w:p>
-      <w:pPr>
-        <w:pStyle w:val="ListParagraph"/>
-        <w:numPr>
-          <w:ilvl w:val="2"/>
-          <w:numId w:val="1"/>
-        </w:numPr>
-      </w:pPr>
-      <w:r>
-        <w:t>With array, adding is constant time (one step)</w:t>
-      </w:r>
-    </w:p>
-    <w:p>
-      <w:pPr>
-        <w:pStyle w:val="ListParagraph"/>
-        <w:numPr>
-          <w:ilvl w:val="2"/>
-          <w:numId w:val="1"/>
-        </w:numPr>
-      </w:pPr>
-      <w:r>
-        <w:t>Deleting is linear (</w:t>
-      </w:r>
-      <w:proofErr w:type="spellStart"/>
-      <w:r>
-        <w:t>gotta</w:t>
-      </w:r>
-      <w:proofErr w:type="spellEnd"/>
-      <w:r>
-        <w:t xml:space="preserve"> go through stuff, and time takes longer as it gets larger)</w:t>
-      </w:r>
-    </w:p>
-    <w:p>
-      <w:pPr>
-        <w:pStyle w:val="ListParagraph"/>
-        <w:numPr>
-          <w:ilvl w:val="2"/>
-          <w:numId w:val="1"/>
-        </w:numPr>
-      </w:pPr>
-      <w:r>
-        <w:t>With objects, enqueue is also constant time, and dequeue is linear.</w:t>
-      </w:r>
-    </w:p>
-    <w:p>
-      <w:pPr>
-        <w:pStyle w:val="ListParagraph"/>
-        <w:numPr>
-          <w:ilvl w:val="2"/>
-          <w:numId w:val="1"/>
-        </w:numPr>
-      </w:pPr>
-      <w:r>
-        <w:t>What if you had to program a printer??</w:t>
-      </w:r>
-    </w:p>
-    <w:p>
-      <w:pPr>
-        <w:pStyle w:val="ListParagraph"/>
-        <w:numPr>
-          <w:ilvl w:val="3"/>
-          <w:numId w:val="1"/>
-        </w:numPr>
-      </w:pPr>
-      <w:r>
-        <w:t>Well… you’d have a queue.</w:t>
-      </w:r>
-    </w:p>
-    <w:p>
-      <w:pPr>
-        <w:pStyle w:val="ListParagraph"/>
-        <w:numPr>
-          <w:ilvl w:val="0"/>
-          <w:numId w:val="1"/>
-        </w:numPr>
-      </w:pPr>
-      <w:r>
-        <w:t>Linked Lists</w:t>
-      </w:r>
-    </w:p>
-    <w:p>
-      <w:pPr>
-        <w:pStyle w:val="ListParagraph"/>
-        <w:numPr>
-          <w:ilvl w:val="1"/>
-          <w:numId w:val="1"/>
-        </w:numPr>
-      </w:pPr>
-      <w:r>
-        <w:t>Linked lists are nested objects.</w:t>
-      </w:r>
-    </w:p>
-    <w:p>
-      <w:pPr>
-        <w:pStyle w:val="ListParagraph"/>
-        <w:numPr>
-          <w:ilvl w:val="2"/>
-          <w:numId w:val="1"/>
-        </w:numPr>
-      </w:pPr>
-      <w:r>
-        <w:t>We must keep track of the first node in order to access and traverse our list.</w:t>
-      </w:r>
-    </w:p>
-    <w:p>
-      <w:pPr>
-        <w:pStyle w:val="ListParagraph"/>
-        <w:numPr>
-          <w:ilvl w:val="2"/>
-          <w:numId w:val="1"/>
-        </w:numPr>
-      </w:pPr>
-      <w:r>
-        <w:t>We should keep track of the last node to give us a shortcut to add new nodes to the end.</w:t>
-      </w:r>
-    </w:p>
-    <w:p>
-      <w:pPr>
-        <w:pStyle w:val="ListParagraph"/>
-        <w:numPr>
-          <w:ilvl w:val="2"/>
-          <w:numId w:val="1"/>
-        </w:numPr>
-      </w:pPr>
-      <w:r>
-        <w:t xml:space="preserve">But the most useful thing is that adding/removing nodes is much </w:t>
-      </w:r>
-      <w:proofErr w:type="spellStart"/>
-      <w:r>
-        <w:t>much</w:t>
-      </w:r>
-      <w:proofErr w:type="spellEnd"/>
-      <w:r>
-        <w:t xml:space="preserve"> more efficient compared to arrays.</w:t>
-      </w:r>
-    </w:p>
-    <w:p>
-      <w:pPr>
-        <w:pStyle w:val="ListParagraph"/>
-        <w:numPr>
-          <w:ilvl w:val="1"/>
-          <w:numId w:val="1"/>
-        </w:numPr>
-      </w:pPr>
-      <w:r>
-        <w:t>Things like browser history, playlists, image carousels, all these things are stored as linked lists.</w:t>
-      </w:r>
-    </w:p>
-    <w:p>
-      <w:pPr>
-        <w:pStyle w:val="ListParagraph"/>
-        <w:numPr>
-          <w:ilvl w:val="0"/>
-          <w:numId w:val="1"/>
-        </w:numPr>
-      </w:pPr>
-      <w:r>
-        <w:t>Hash Tables</w:t>
-      </w:r>
-    </w:p>
-    <w:p>
-      <w:pPr>
-        <w:pStyle w:val="ListParagraph"/>
-        <w:numPr>
-          <w:ilvl w:val="1"/>
-          <w:numId w:val="1"/>
-        </w:numPr>
-      </w:pPr>
-      <w:r>
-        <w:t>A hash table is used for data lookup at very large scales.</w:t>
-      </w:r>
-    </w:p>
-    <w:p>
-      <w:pPr>
-        <w:pStyle w:val="ListParagraph"/>
-        <w:numPr>
-          <w:ilvl w:val="1"/>
-          <w:numId w:val="1"/>
-        </w:numPr>
-      </w:pPr>
-      <w:r>
-        <w:t>You’ll hear them in system design and database management.</w:t>
-      </w:r>
-    </w:p>
-    <w:p>
-      <w:pPr>
-        <w:pStyle w:val="ListParagraph"/>
-        <w:numPr>
-          <w:ilvl w:val="1"/>
-          <w:numId w:val="1"/>
-        </w:numPr>
-      </w:pPr>
-      <w:r>
-        <w:t>This is a data structure (array) that stores info (data)</w:t>
-      </w:r>
-    </w:p>
-    <w:p>
-      <w:pPr>
-        <w:pStyle w:val="ListParagraph"/>
-        <w:numPr>
-          <w:ilvl w:val="1"/>
-          <w:numId w:val="1"/>
-        </w:numPr>
-      </w:pPr>
-      <w:r>
-        <w:t>Data is inputted at a specific location in the form of key-</w:t>
-      </w:r>
-      <w:proofErr w:type="spellStart"/>
-      <w:r>
-        <w:t>val</w:t>
-      </w:r>
-      <w:proofErr w:type="spellEnd"/>
-      <w:r>
-        <w:t xml:space="preserve"> pairs.</w:t>
-      </w:r>
-    </w:p>
-    <w:p>
-      <w:pPr>
-        <w:pStyle w:val="ListParagraph"/>
-        <w:numPr>
-          <w:ilvl w:val="2"/>
-          <w:numId w:val="1"/>
-        </w:numPr>
-      </w:pPr>
-      <w:r>
-        <w:t>The location is referred to as a “bucket”</w:t>
-      </w:r>
-    </w:p>
-    <w:p>
-      <w:pPr>
-        <w:pStyle w:val="ListParagraph"/>
-        <w:numPr>
-          <w:ilvl w:val="1"/>
-          <w:numId w:val="1"/>
-        </w:numPr>
-      </w:pPr>
-      <w:r>
-        <w:t xml:space="preserve">The hash function should </w:t>
-      </w:r>
-      <w:r>
-        <w:t>convert some sort of immutable string into an integer.</w:t>
-      </w:r>
-    </w:p>
-    <w:p>
-      <w:pPr>
-        <w:pStyle w:val="ListParagraph"/>
-        <w:numPr>
-          <w:ilvl w:val="2"/>
-          <w:numId w:val="1"/>
-        </w:numPr>
-      </w:pPr>
-      <w:r>
-        <w:t xml:space="preserve">This integer becomes the array index where the </w:t>
-      </w:r>
-      <w:proofErr w:type="spellStart"/>
-      <w:r>
-        <w:t>keyval</w:t>
-      </w:r>
-      <w:proofErr w:type="spellEnd"/>
-      <w:r>
-        <w:t xml:space="preserve"> will be stored.</w:t>
-      </w:r>
-    </w:p>
-    <w:p>
-      <w:pPr>
-        <w:pStyle w:val="ListParagraph"/>
-        <w:numPr>
-          <w:ilvl w:val="1"/>
-          <w:numId w:val="1"/>
-        </w:numPr>
-      </w:pPr>
-      <w:r>
-        <w:t>Should map to unique numbers as much as possible with minimal collision.</w:t>
-      </w:r>
-    </w:p>
-    <w:p>
-      <w:pPr>
-        <w:pStyle w:val="ListParagraph"/>
-        <w:numPr>
-          <w:ilvl w:val="2"/>
-          <w:numId w:val="1"/>
-        </w:numPr>
-      </w:pPr>
-      <w:r>
-        <w:t>This is when two unique keys hash to the same value (into the same bucket)</w:t>
-      </w:r>
-    </w:p>
-    <w:p>
-      <w:pPr>
-        <w:pStyle w:val="ListParagraph"/>
-        <w:numPr>
-          <w:ilvl w:val="1"/>
-          <w:numId w:val="1"/>
-        </w:numPr>
-      </w:pPr>
-      <w:r>
-        <w:t>Consistently map a key to the same bucket. Every time you put in “dan,” you should get the same bucket number back.</w:t>
-      </w:r>
-    </w:p>
-    <w:p>
-      <w:pPr>
-        <w:pStyle w:val="ListParagraph"/>
-        <w:numPr>
-          <w:ilvl w:val="0"/>
-          <w:numId w:val="1"/>
-        </w:numPr>
-      </w:pPr>
-      <w:r>
-        <w:t>Binary Search Trees</w:t>
-      </w:r>
-    </w:p>
-    <w:p>
-      <w:pPr>
-        <w:pStyle w:val="ListParagraph"/>
-        <w:numPr>
-          <w:ilvl w:val="1"/>
-          <w:numId w:val="1"/>
-        </w:numPr>
-      </w:pPr>
-      <w:r>
-        <w:t>Remember:</w:t>
-      </w:r>
-    </w:p>
-    <w:p>
-      <w:pPr>
-        <w:pStyle w:val="ListParagraph"/>
-        <w:numPr>
-          <w:ilvl w:val="2"/>
-          <w:numId w:val="1"/>
-        </w:numPr>
-      </w:pPr>
-      <w:r>
-        <w:t xml:space="preserve">Store nodes with lesser values on left, greater </w:t>
-      </w:r>
-      <w:proofErr w:type="spellStart"/>
-      <w:r>
-        <w:t>vals</w:t>
-      </w:r>
-      <w:proofErr w:type="spellEnd"/>
-      <w:r>
-        <w:t xml:space="preserve"> on right.</w:t>
-      </w:r>
-    </w:p>
-    <w:p>
-      <w:pPr>
-        <w:pStyle w:val="ListParagraph"/>
-        <w:numPr>
-          <w:ilvl w:val="2"/>
-          <w:numId w:val="1"/>
-        </w:numPr>
-      </w:pPr>
-      <w:r>
-        <w:t>Nodes which point to “null” are leaf nodes.</w:t>
-      </w:r>
-    </w:p>
-    <w:p>
-      <w:pPr>
-        <w:pStyle w:val="ListParagraph"/>
-        <w:numPr>
-          <w:ilvl w:val="1"/>
-          <w:numId w:val="1"/>
-        </w:numPr>
-      </w:pPr>
-      <w:r>
-        <w:t>This was the task in the binary search task in CSX.</w:t>
-      </w:r>
-    </w:p>
-    <w:p>
-      <w:pPr>
-        <w:pStyle w:val="ListParagraph"/>
-        <w:numPr>
-          <w:ilvl w:val="1"/>
-          <w:numId w:val="1"/>
-        </w:numPr>
-      </w:pPr>
-      <w:r>
-        <w:t>Depth first:</w:t>
-      </w:r>
-    </w:p>
-    <w:p>
-      <w:pPr>
-        <w:pStyle w:val="ListParagraph"/>
-        <w:numPr>
-          <w:ilvl w:val="2"/>
-          <w:numId w:val="1"/>
-        </w:numPr>
-      </w:pPr>
-      <w:r>
-        <w:t xml:space="preserve">Pre-order: check the node as you </w:t>
-      </w:r>
-      <w:proofErr w:type="spellStart"/>
-      <w:r>
-        <w:t>et</w:t>
-      </w:r>
-      <w:proofErr w:type="spellEnd"/>
-      <w:r>
-        <w:t xml:space="preserve"> to each node.</w:t>
-      </w:r>
-    </w:p>
-    <w:p>
-      <w:pPr>
-        <w:pStyle w:val="ListParagraph"/>
-        <w:numPr>
-          <w:ilvl w:val="2"/>
-          <w:numId w:val="1"/>
-        </w:numPr>
-      </w:pPr>
-      <w:r>
-        <w:t xml:space="preserve">Post-order: display on the last </w:t>
-      </w:r>
-      <w:proofErr w:type="gramStart"/>
-      <w:r>
-        <w:t>visit</w:t>
-      </w:r>
-      <w:proofErr w:type="gramEnd"/>
-      <w:r>
-        <w:t xml:space="preserve"> the node.</w:t>
-      </w:r>
-    </w:p>
-    <w:p>
-      <w:pPr>
-        <w:pStyle w:val="ListParagraph"/>
-        <w:numPr>
-          <w:ilvl w:val="2"/>
-          <w:numId w:val="1"/>
-        </w:numPr>
-      </w:pPr>
-      <w:r>
-        <w:t>In order: display in sorted by going down left side first.</w:t>
-      </w:r>
-    </w:p>
-    <w:p>
-      <w:pPr>
-        <w:pStyle w:val="ListParagraph"/>
-        <w:numPr>
-          <w:ilvl w:val="1"/>
-          <w:numId w:val="1"/>
-        </w:numPr>
-      </w:pPr>
-      <w:r>
-        <w:t>Breadth-first</w:t>
-      </w:r>
-    </w:p>
-    <w:p>
-      <w:pPr>
-        <w:pStyle w:val="ListParagraph"/>
-        <w:numPr>
-          <w:ilvl w:val="2"/>
-          <w:numId w:val="1"/>
-        </w:numPr>
-      </w:pPr>
-      <w:r>
         <w:t>Traverse in level order where we visit each node on a level before going to a lower level.</w:t>
       </w:r>
       <w:r>

</xml_diff>